<commit_message>
update URS of feature 3
</commit_message>
<xml_diff>
--- a/Others/Progress 2/EIOM-ProjectPlan-V.2.1.docx
+++ b/Others/Progress 2/EIOM-ProjectPlan-V.2.1.docx
@@ -24990,7 +24990,32 @@
                 <w:sz w:val="24"/>
                 <w:szCs w:val="24"/>
               </w:rPr>
-              <w:t>The user can rate the help place.</w:t>
+              <w:t>The user can rate the help place</w:t>
+            </w:r>
+            <w:r>
+              <w:rPr>
+                <w:rFonts w:ascii="Times New Roman" w:hAnsi="Times New Roman" w:cs="Times New Roman"/>
+                <w:sz w:val="24"/>
+                <w:szCs w:val="24"/>
+              </w:rPr>
+              <w:t xml:space="preserve"> </w:t>
+            </w:r>
+            <w:r>
+              <w:rPr>
+                <w:rFonts w:ascii="Times New Roman" w:eastAsia="Times-Roman" w:hAnsi="Times New Roman" w:cs="Times New Roman"/>
+                <w:color w:val="000000"/>
+                <w:sz w:val="24"/>
+                <w:szCs w:val="24"/>
+              </w:rPr>
+              <w:t>in online map</w:t>
+            </w:r>
+            <w:r>
+              <w:rPr>
+                <w:rFonts w:ascii="Times New Roman" w:hAnsi="Times New Roman" w:cs="Times New Roman"/>
+                <w:sz w:val="24"/>
+                <w:szCs w:val="24"/>
+              </w:rPr>
+              <w:t>.</w:t>
             </w:r>
           </w:p>
           <w:p>
@@ -25317,6 +25342,7 @@
                 <w:szCs w:val="24"/>
               </w:rPr>
             </w:pPr>
+            <w:bookmarkStart w:id="59" w:name="_GoBack"/>
             <w:r>
               <w:rPr>
                 <w:rFonts w:ascii="Times New Roman" w:hAnsi="Times New Roman" w:cs="Times New Roman"/>
@@ -25333,6 +25359,7 @@
               </w:rPr>
               <w:t xml:space="preserve"> </w:t>
             </w:r>
+            <w:bookmarkEnd w:id="59"/>
           </w:p>
         </w:tc>
         <w:tc>
@@ -25649,17 +25676,7 @@
                 <w:sz w:val="24"/>
                 <w:szCs w:val="24"/>
               </w:rPr>
-              <w:t>The mo</w:t>
-            </w:r>
-            <w:bookmarkStart w:id="59" w:name="_GoBack"/>
-            <w:bookmarkEnd w:id="59"/>
-            <w:r>
-              <w:rPr>
-                <w:rFonts w:ascii="Times New Roman" w:hAnsi="Times New Roman" w:cs="Times New Roman"/>
-                <w:sz w:val="24"/>
-                <w:szCs w:val="24"/>
-              </w:rPr>
-              <w:t>bile application can collect help place information automatically</w:t>
+              <w:t>The mobile application can collect help place information automatically</w:t>
             </w:r>
           </w:p>
           <w:p>
@@ -34324,7 +34341,7 @@
               <w:szCs w:val="20"/>
               <w:lang w:eastAsia="th-TH"/>
             </w:rPr>
-            <w:t>17</w:t>
+            <w:t>16</w:t>
           </w:r>
           <w:r>
             <w:rPr>
@@ -34965,7 +34982,7 @@
               <w:szCs w:val="20"/>
               <w:lang w:eastAsia="th-TH"/>
             </w:rPr>
-            <w:t>20</w:t>
+            <w:t>18</w:t>
           </w:r>
           <w:r>
             <w:rPr>
@@ -35604,7 +35621,7 @@
               <w:szCs w:val="20"/>
               <w:lang w:eastAsia="th-TH"/>
             </w:rPr>
-            <w:t>24</w:t>
+            <w:t>21</w:t>
           </w:r>
           <w:r>
             <w:rPr>
@@ -42084,7 +42101,7 @@
 </file>
 
 <file path=customXml/itemProps1.xml><?xml version="1.0" encoding="utf-8"?>
-<ds:datastoreItem xmlns:ds="http://schemas.openxmlformats.org/officeDocument/2006/customXml" ds:itemID="{F082E0A3-A357-49EE-9CC0-625EC5E524BA}">
+<ds:datastoreItem xmlns:ds="http://schemas.openxmlformats.org/officeDocument/2006/customXml" ds:itemID="{E1881FDA-6C15-47DB-A6DC-5564395E559F}">
   <ds:schemaRefs>
     <ds:schemaRef ds:uri="http://schemas.openxmlformats.org/officeDocument/2006/bibliography"/>
   </ds:schemaRefs>

</xml_diff>